<commit_message>
Resume and CV edited
</commit_message>
<xml_diff>
--- a/Cover letter/Cover Letter Apple.docx
+++ b/Cover letter/Cover Letter Apple.docx
@@ -1,6 +1,6 @@
 
 <file path=word/document.xml><?xml version="1.0" encoding="utf-8"?>
-<w:document xmlns:wpc="http://schemas.microsoft.com/office/word/2010/wordprocessingCanvas" xmlns:cx="http://schemas.microsoft.com/office/drawing/2014/chartex" xmlns:cx1="http://schemas.microsoft.com/office/drawing/2015/9/8/chartex" xmlns:cx2="http://schemas.microsoft.com/office/drawing/2015/10/21/chartex" xmlns:cx3="http://schemas.microsoft.com/office/drawing/2016/5/9/chartex" xmlns:cx4="http://schemas.microsoft.com/office/drawing/2016/5/10/chartex" xmlns:cx5="http://schemas.microsoft.com/office/drawing/2016/5/11/chartex" xmlns:cx6="http://schemas.microsoft.com/office/drawing/2016/5/12/chartex" xmlns:cx7="http://schemas.microsoft.com/office/drawing/2016/5/13/chartex" xmlns:cx8="http://schemas.microsoft.com/office/drawing/2016/5/14/chartex" xmlns:mc="http://schemas.openxmlformats.org/markup-compatibility/2006" xmlns:aink="http://schemas.microsoft.com/office/drawing/2016/ink" xmlns:am3d="http://schemas.microsoft.com/office/drawing/2017/model3d" xmlns:o="urn:schemas-microsoft-com:office:office" xmlns:oel="http://schemas.microsoft.com/office/2019/extlst" xmlns:r="http://schemas.openxmlformats.org/officeDocument/2006/relationships" xmlns:m="http://schemas.openxmlformats.org/officeDocument/2006/math" xmlns:v="urn:schemas-microsoft-com:vml" xmlns:wp14="http://schemas.microsoft.com/office/word/2010/wordprocessingDrawing" xmlns:wp="http://schemas.openxmlformats.org/drawingml/2006/wordprocessingDrawing" xmlns:w10="urn:schemas-microsoft-com:office:word" xmlns:w="http://schemas.openxmlformats.org/wordprocessingml/2006/main" xmlns:w14="http://schemas.microsoft.com/office/word/2010/wordml" xmlns:w15="http://schemas.microsoft.com/office/word/2012/wordml" xmlns:w16cex="http://schemas.microsoft.com/office/word/2018/wordml/cex" xmlns:w16cid="http://schemas.microsoft.com/office/word/2016/wordml/cid" xmlns:w16="http://schemas.microsoft.com/office/word/2018/wordml" xmlns:w16sdtdh="http://schemas.microsoft.com/office/word/2020/wordml/sdtdatahash" xmlns:w16se="http://schemas.microsoft.com/office/word/2015/wordml/symex" xmlns:wpg="http://schemas.microsoft.com/office/word/2010/wordprocessingGroup" xmlns:wpi="http://schemas.microsoft.com/office/word/2010/wordprocessingInk" xmlns:wne="http://schemas.microsoft.com/office/word/2006/wordml" xmlns:wps="http://schemas.microsoft.com/office/word/2010/wordprocessingShape" mc:Ignorable="w14 w15 w16se w16cid w16 w16cex w16sdtdh wp14">
+<w:document xmlns:wpc="http://schemas.microsoft.com/office/word/2010/wordprocessingCanvas" xmlns:cx="http://schemas.microsoft.com/office/drawing/2014/chartex" xmlns:cx1="http://schemas.microsoft.com/office/drawing/2015/9/8/chartex" xmlns:cx2="http://schemas.microsoft.com/office/drawing/2015/10/21/chartex" xmlns:cx3="http://schemas.microsoft.com/office/drawing/2016/5/9/chartex" xmlns:cx4="http://schemas.microsoft.com/office/drawing/2016/5/10/chartex" xmlns:cx5="http://schemas.microsoft.com/office/drawing/2016/5/11/chartex" xmlns:cx6="http://schemas.microsoft.com/office/drawing/2016/5/12/chartex" xmlns:cx7="http://schemas.microsoft.com/office/drawing/2016/5/13/chartex" xmlns:cx8="http://schemas.microsoft.com/office/drawing/2016/5/14/chartex" xmlns:mc="http://schemas.openxmlformats.org/markup-compatibility/2006" xmlns:aink="http://schemas.microsoft.com/office/drawing/2016/ink" xmlns:am3d="http://schemas.microsoft.com/office/drawing/2017/model3d" xmlns:o="urn:schemas-microsoft-com:office:office" xmlns:oel="http://schemas.microsoft.com/office/2019/extlst" xmlns:r="http://schemas.openxmlformats.org/officeDocument/2006/relationships" xmlns:m="http://schemas.openxmlformats.org/officeDocument/2006/math" xmlns:v="urn:schemas-microsoft-com:vml" xmlns:wp14="http://schemas.microsoft.com/office/word/2010/wordprocessingDrawing" xmlns:wp="http://schemas.openxmlformats.org/drawingml/2006/wordprocessingDrawing" xmlns:w10="urn:schemas-microsoft-com:office:word" xmlns:w="http://schemas.openxmlformats.org/wordprocessingml/2006/main" xmlns:w14="http://schemas.microsoft.com/office/word/2010/wordml" xmlns:w15="http://schemas.microsoft.com/office/word/2012/wordml" xmlns:w16cex="http://schemas.microsoft.com/office/word/2018/wordml/cex" xmlns:w16cid="http://schemas.microsoft.com/office/word/2016/wordml/cid" xmlns:w16="http://schemas.microsoft.com/office/word/2018/wordml" xmlns:w16du="http://schemas.microsoft.com/office/word/2023/wordml/word16du" xmlns:w16sdtdh="http://schemas.microsoft.com/office/word/2020/wordml/sdtdatahash" xmlns:w16se="http://schemas.microsoft.com/office/word/2015/wordml/symex" xmlns:wpg="http://schemas.microsoft.com/office/word/2010/wordprocessingGroup" xmlns:wpi="http://schemas.microsoft.com/office/word/2010/wordprocessingInk" xmlns:wne="http://schemas.microsoft.com/office/word/2006/wordml" xmlns:wps="http://schemas.microsoft.com/office/word/2010/wordprocessingShape" mc:Ignorable="w14 w15 w16se w16cid w16 w16cex w16sdtdh wp14">
   <w:body>
     <w:p>
       <w:pPr>
@@ -8,13 +8,16 @@
         <w:jc w:val="both"/>
       </w:pPr>
       <w:r>
-        <w:t xml:space="preserve">March </w:t>
-      </w:r>
-      <w:r>
-        <w:t>3</w:t>
-      </w:r>
-      <w:r>
-        <w:t>0</w:t>
+        <w:t>April</w:t>
+      </w:r>
+      <w:r>
+        <w:t xml:space="preserve"> </w:t>
+      </w:r>
+      <w:r>
+        <w:t>1</w:t>
+      </w:r>
+      <w:r>
+        <w:t>2</w:t>
       </w:r>
       <w:r>
         <w:t>, 2023</w:t>
@@ -40,18 +43,48 @@
         <w:pStyle w:val="NoSpacing"/>
         <w:jc w:val="both"/>
       </w:pPr>
-      <w:r>
-        <w:t>I am excited to apply for the position of Software Developer at Oracle. With my Ph.D. in Software and Information Systems and industry experience, I have honed my Cyber Threat Hunting, Malware Analysis, and Machine Learning skills. I am a Graduate Assistant at the University of North Carolina at Charlotte, developing a distributed security analytics system for distributed threat hunting. My research has been funded by DOE and ONR. My work aims to deliver monitoring intrusiveness, reduce communication overhead among agents, and enable local decision-making while maintaining attacks and attack techniques detection accuracy high and in time.</w:t>
-      </w:r>
-    </w:p>
-    <w:p>
-      <w:pPr>
-        <w:pStyle w:val="NoSpacing"/>
-        <w:jc w:val="both"/>
-      </w:pPr>
+    </w:p>
+    <w:p>
+      <w:pPr>
+        <w:pStyle w:val="NoSpacing"/>
+        <w:jc w:val="both"/>
+      </w:pPr>
+      <w:r>
+        <w:t xml:space="preserve">I am excited to apply for the position </w:t>
+      </w:r>
+      <w:r>
+        <w:t xml:space="preserve">of </w:t>
+      </w:r>
+      <w:r>
+        <w:t>C++ Software Engineer</w:t>
+      </w:r>
       <w:r>
         <w:t xml:space="preserve"> </w:t>
       </w:r>
+      <w:r>
+        <w:t xml:space="preserve">at </w:t>
+      </w:r>
+      <w:r>
+        <w:t>iboss</w:t>
+      </w:r>
+      <w:r>
+        <w:t>.</w:t>
+      </w:r>
+      <w:r>
+        <w:t xml:space="preserve"> </w:t>
+      </w:r>
+      <w:r>
+        <w:t>With my Ph.D. in Software and Information Systems and industry experience, I have honed my Cyber Threat Hunting, Malware Analysis, and Machine Learning skills. I am a Graduate Assistant at the University of North Carolina at Charlotte, developing a distributed security analytics system for distributed threat hunting. My research has been funded by DOE and ONR. My work aims to deliver monitoring intrusiveness, reduce communication overhead among agents, and enable local decision-making while maintaining attacks and attack techniques detection accuracy high and in time.</w:t>
+      </w:r>
+    </w:p>
+    <w:p>
+      <w:pPr>
+        <w:pStyle w:val="NoSpacing"/>
+        <w:jc w:val="both"/>
+      </w:pPr>
+      <w:r>
+        <w:t xml:space="preserve"> </w:t>
+      </w:r>
     </w:p>
     <w:p>
       <w:pPr>
@@ -77,13 +110,19 @@
         <w:jc w:val="both"/>
       </w:pPr>
       <w:r>
-        <w:t xml:space="preserve">I am well-versed in programming languages like Python, Java, C++, C, and Prolog. Additionally, I have expertise in web development and scripting with Shell Scripting, PHP, JavaScript, HTML5, and SQL. I am proficient in using visualization tools such as UML, Weka, and Gephi and version control tools such as Git. I have experience with virtualization tools like VirtualBox, VMWare, Kubernetes, and Docker, and I am familiar with Scrum/Agile development. I am well-versed in TCP/IP networking and OSI models. I have experience with machine learning libraries such as </w:t>
-      </w:r>
-      <w:r>
-        <w:t>Stanford</w:t>
-      </w:r>
-      <w:r>
-        <w:t xml:space="preserve"> CoreNLP, AllenNLP, NLTK, Scikit-learn, Keras, and TensorFlow. I have worked extensively with the MITRE ATT&amp;CK framework, TCP/IP, ElasticSearch, RabbitMQ, IDAPro, Sysmon, OllyDbg, and Splunk.</w:t>
+        <w:t>I am well-versed in programming languages like Python, Java, C++, C, and Prolog. Additionally, I have expertise in web development and scripting with Shell Scripting, PHP, JavaScript, HTML5, and SQL. I am proficient in using visualization tools such as UML, Weka, and Gephi and version control tools such as Git. I have experience with virtualization tools like VirtualBox, VMWare, Kubernetes, and Docker, and I am familiar with Scrum/Agile development. I am well-versed in TCP/IP networking</w:t>
+      </w:r>
+      <w:r>
+        <w:t xml:space="preserve">, </w:t>
+      </w:r>
+      <w:r>
+        <w:t>OSI models</w:t>
+      </w:r>
+      <w:r>
+        <w:t>, CI/CD, OOD, and SOA</w:t>
+      </w:r>
+      <w:r>
+        <w:t>. I have experience with machine learning libraries such as Stanford CoreNLP, AllenNLP, NLTK, Scikit-learn, Keras, and TensorFlow. I have worked extensively with the MITRE ATT&amp;CK framework, TCP/IP, ElasticSearch, RabbitMQ, IDAPro, Sysmon, OllyDbg, and Splunk.</w:t>
       </w:r>
     </w:p>
     <w:p>
@@ -127,6 +166,12 @@
         <w:pStyle w:val="NoSpacing"/>
         <w:jc w:val="both"/>
       </w:pPr>
+    </w:p>
+    <w:p>
+      <w:pPr>
+        <w:pStyle w:val="NoSpacing"/>
+        <w:jc w:val="both"/>
+      </w:pPr>
       <w:r>
         <w:t>Sincerely,</w:t>
       </w:r>
@@ -152,15 +197,7 @@
         <w:t>,</w:t>
       </w:r>
       <w:r>
-        <w:t xml:space="preserve"> Department of </w:t>
-      </w:r>
-      <w:proofErr w:type="gramStart"/>
-      <w:r>
-        <w:t>Software</w:t>
-      </w:r>
-      <w:proofErr w:type="gramEnd"/>
-      <w:r>
-        <w:t xml:space="preserve"> and Information Systems</w:t>
+        <w:t> Department of Software and Information Systems</w:t>
       </w:r>
     </w:p>
     <w:p>
@@ -954,6 +991,21 @@
 </file>
 
 <file path=customXml/item1.xml><?xml version="1.0" encoding="utf-8"?>
+<p:properties xmlns:p="http://schemas.microsoft.com/office/2006/metadata/properties" xmlns:xsi="http://www.w3.org/2001/XMLSchema-instance" xmlns:pc="http://schemas.microsoft.com/office/infopath/2007/PartnerControls">
+  <documentManagement/>
+</p:properties>
+</file>
+
+<file path=customXml/item2.xml><?xml version="1.0" encoding="utf-8"?>
+<?mso-contentType ?>
+<FormTemplates xmlns="http://schemas.microsoft.com/sharepoint/v3/contenttype/forms">
+  <Display>DocumentLibraryForm</Display>
+  <Edit>DocumentLibraryForm</Edit>
+  <New>DocumentLibraryForm</New>
+</FormTemplates>
+</file>
+
+<file path=customXml/item3.xml><?xml version="1.0" encoding="utf-8"?>
 <ct:contentTypeSchema xmlns:ct="http://schemas.microsoft.com/office/2006/metadata/contentType" xmlns:ma="http://schemas.microsoft.com/office/2006/metadata/properties/metaAttributes" ct:_="" ma:_="" ma:contentTypeName="Document" ma:contentTypeID="0x0101006611BF6DADDE2E469E7D21DED4C4A821" ma:contentTypeVersion="3" ma:contentTypeDescription="Create a new document." ma:contentTypeScope="" ma:versionID="c4f6ad0d707191d0728aa053cd7aec31">
   <xsd:schema xmlns:xsd="http://www.w3.org/2001/XMLSchema" xmlns:xs="http://www.w3.org/2001/XMLSchema" xmlns:p="http://schemas.microsoft.com/office/2006/metadata/properties" xmlns:ns3="a1c2a73c-ab51-4857-9f19-1d730e5fb805" targetNamespace="http://schemas.microsoft.com/office/2006/metadata/properties" ma:root="true" ma:fieldsID="5f1922d50a480a199e95aef7a2d03b1c" ns3:_="">
     <xsd:import namespace="a1c2a73c-ab51-4857-9f19-1d730e5fb805"/>
@@ -1091,22 +1143,24 @@
 </ct:contentTypeSchema>
 </file>
 
-<file path=customXml/item2.xml><?xml version="1.0" encoding="utf-8"?>
-<?mso-contentType ?>
-<FormTemplates xmlns="http://schemas.microsoft.com/sharepoint/v3/contenttype/forms">
-  <Display>DocumentLibraryForm</Display>
-  <Edit>DocumentLibraryForm</Edit>
-  <New>DocumentLibraryForm</New>
-</FormTemplates>
+<file path=customXml/itemProps1.xml><?xml version="1.0" encoding="utf-8"?>
+<ds:datastoreItem xmlns:ds="http://schemas.openxmlformats.org/officeDocument/2006/customXml" ds:itemID="{A232971D-3BC2-44DD-B107-3CE0E05B1780}">
+  <ds:schemaRefs>
+    <ds:schemaRef ds:uri="http://schemas.microsoft.com/office/2006/metadata/properties"/>
+    <ds:schemaRef ds:uri="http://schemas.microsoft.com/office/infopath/2007/PartnerControls"/>
+  </ds:schemaRefs>
+</ds:datastoreItem>
 </file>
 
-<file path=customXml/item3.xml><?xml version="1.0" encoding="utf-8"?>
-<p:properties xmlns:p="http://schemas.microsoft.com/office/2006/metadata/properties" xmlns:xsi="http://www.w3.org/2001/XMLSchema-instance" xmlns:pc="http://schemas.microsoft.com/office/infopath/2007/PartnerControls">
-  <documentManagement/>
-</p:properties>
+<file path=customXml/itemProps2.xml><?xml version="1.0" encoding="utf-8"?>
+<ds:datastoreItem xmlns:ds="http://schemas.openxmlformats.org/officeDocument/2006/customXml" ds:itemID="{BD415394-E4CB-4C80-AF45-D87EA73CCEEB}">
+  <ds:schemaRefs>
+    <ds:schemaRef ds:uri="http://schemas.microsoft.com/sharepoint/v3/contenttype/forms"/>
+  </ds:schemaRefs>
+</ds:datastoreItem>
 </file>
 
-<file path=customXml/itemProps1.xml><?xml version="1.0" encoding="utf-8"?>
+<file path=customXml/itemProps3.xml><?xml version="1.0" encoding="utf-8"?>
 <ds:datastoreItem xmlns:ds="http://schemas.openxmlformats.org/officeDocument/2006/customXml" ds:itemID="{51DB77BB-ACDA-4A75-BE0A-E218EF67168B}">
   <ds:schemaRefs>
     <ds:schemaRef ds:uri="http://schemas.microsoft.com/office/2006/metadata/contentType"/>
@@ -1122,21 +1176,4 @@
     <ds:schemaRef ds:uri="http://schemas.microsoft.com/internal/obd"/>
   </ds:schemaRefs>
 </ds:datastoreItem>
-</file>
-
-<file path=customXml/itemProps2.xml><?xml version="1.0" encoding="utf-8"?>
-<ds:datastoreItem xmlns:ds="http://schemas.openxmlformats.org/officeDocument/2006/customXml" ds:itemID="{BD415394-E4CB-4C80-AF45-D87EA73CCEEB}">
-  <ds:schemaRefs>
-    <ds:schemaRef ds:uri="http://schemas.microsoft.com/sharepoint/v3/contenttype/forms"/>
-  </ds:schemaRefs>
-</ds:datastoreItem>
-</file>
-
-<file path=customXml/itemProps3.xml><?xml version="1.0" encoding="utf-8"?>
-<ds:datastoreItem xmlns:ds="http://schemas.openxmlformats.org/officeDocument/2006/customXml" ds:itemID="{A232971D-3BC2-44DD-B107-3CE0E05B1780}">
-  <ds:schemaRefs>
-    <ds:schemaRef ds:uri="http://schemas.microsoft.com/office/2006/metadata/properties"/>
-    <ds:schemaRef ds:uri="http://schemas.microsoft.com/office/infopath/2007/PartnerControls"/>
-  </ds:schemaRefs>
-</ds:datastoreItem>
 </file>
</xml_diff>

<commit_message>
resume and cv updated
</commit_message>
<xml_diff>
--- a/Cover letter/Cover Letter Apple.docx
+++ b/Cover letter/Cover Letter Apple.docx
@@ -14,12 +14,12 @@
         <w:t xml:space="preserve"> </w:t>
       </w:r>
       <w:r>
-        <w:t>1</w:t>
-      </w:r>
-      <w:r>
         <w:t>2</w:t>
       </w:r>
       <w:r>
+        <w:t>6</w:t>
+      </w:r>
+      <w:r>
         <w:t>, 2023</w:t>
       </w:r>
     </w:p>
@@ -56,7 +56,13 @@
         <w:t xml:space="preserve">of </w:t>
       </w:r>
       <w:r>
-        <w:t>C++ Software Engineer</w:t>
+        <w:t>Software Engineer (Data</w:t>
+      </w:r>
+      <w:r>
+        <w:t xml:space="preserve"> Platform</w:t>
+      </w:r>
+      <w:r>
+        <w:t>)</w:t>
       </w:r>
       <w:r>
         <w:t xml:space="preserve"> </w:t>
@@ -64,9 +70,15 @@
       <w:r>
         <w:t xml:space="preserve">at </w:t>
       </w:r>
-      <w:r>
-        <w:t>iboss</w:t>
-      </w:r>
+      <w:proofErr w:type="spellStart"/>
+      <w:r>
+        <w:rPr>
+          <w:rFonts w:ascii="Helvetica" w:hAnsi="Helvetica" w:cs="Helvetica"/>
+          <w:color w:val="000000"/>
+        </w:rPr>
+        <w:t>DoorDash</w:t>
+      </w:r>
+      <w:proofErr w:type="spellEnd"/>
       <w:r>
         <w:t>.</w:t>
       </w:r>
@@ -122,7 +134,19 @@
         <w:t>, CI/CD, OOD, and SOA</w:t>
       </w:r>
       <w:r>
-        <w:t>. I have experience with machine learning libraries such as Stanford CoreNLP, AllenNLP, NLTK, Scikit-learn, Keras, and TensorFlow. I have worked extensively with the MITRE ATT&amp;CK framework, TCP/IP, ElasticSearch, RabbitMQ, IDAPro, Sysmon, OllyDbg, and Splunk.</w:t>
+        <w:t xml:space="preserve">. I have experience with machine learning libraries such as Stanford CoreNLP, AllenNLP, NLTK, Scikit-learn, Keras, and TensorFlow. I have worked extensively with </w:t>
+      </w:r>
+      <w:r>
+        <w:t>cryptography</w:t>
+      </w:r>
+      <w:r>
+        <w:t xml:space="preserve">, </w:t>
+      </w:r>
+      <w:r>
+        <w:t xml:space="preserve">OpenSSL, </w:t>
+      </w:r>
+      <w:r>
+        <w:t>MITRE ATT&amp;CK framework, TCP/IP, ElasticSearch, RabbitMQ, IDAPro, Sysmon, OllyDbg, and Splunk.</w:t>
       </w:r>
     </w:p>
     <w:p>
@@ -991,21 +1015,6 @@
 </file>
 
 <file path=customXml/item1.xml><?xml version="1.0" encoding="utf-8"?>
-<p:properties xmlns:p="http://schemas.microsoft.com/office/2006/metadata/properties" xmlns:xsi="http://www.w3.org/2001/XMLSchema-instance" xmlns:pc="http://schemas.microsoft.com/office/infopath/2007/PartnerControls">
-  <documentManagement/>
-</p:properties>
-</file>
-
-<file path=customXml/item2.xml><?xml version="1.0" encoding="utf-8"?>
-<?mso-contentType ?>
-<FormTemplates xmlns="http://schemas.microsoft.com/sharepoint/v3/contenttype/forms">
-  <Display>DocumentLibraryForm</Display>
-  <Edit>DocumentLibraryForm</Edit>
-  <New>DocumentLibraryForm</New>
-</FormTemplates>
-</file>
-
-<file path=customXml/item3.xml><?xml version="1.0" encoding="utf-8"?>
 <ct:contentTypeSchema xmlns:ct="http://schemas.microsoft.com/office/2006/metadata/contentType" xmlns:ma="http://schemas.microsoft.com/office/2006/metadata/properties/metaAttributes" ct:_="" ma:_="" ma:contentTypeName="Document" ma:contentTypeID="0x0101006611BF6DADDE2E469E7D21DED4C4A821" ma:contentTypeVersion="3" ma:contentTypeDescription="Create a new document." ma:contentTypeScope="" ma:versionID="c4f6ad0d707191d0728aa053cd7aec31">
   <xsd:schema xmlns:xsd="http://www.w3.org/2001/XMLSchema" xmlns:xs="http://www.w3.org/2001/XMLSchema" xmlns:p="http://schemas.microsoft.com/office/2006/metadata/properties" xmlns:ns3="a1c2a73c-ab51-4857-9f19-1d730e5fb805" targetNamespace="http://schemas.microsoft.com/office/2006/metadata/properties" ma:root="true" ma:fieldsID="5f1922d50a480a199e95aef7a2d03b1c" ns3:_="">
     <xsd:import namespace="a1c2a73c-ab51-4857-9f19-1d730e5fb805"/>
@@ -1143,24 +1152,22 @@
 </ct:contentTypeSchema>
 </file>
 
-<file path=customXml/itemProps1.xml><?xml version="1.0" encoding="utf-8"?>
-<ds:datastoreItem xmlns:ds="http://schemas.openxmlformats.org/officeDocument/2006/customXml" ds:itemID="{A232971D-3BC2-44DD-B107-3CE0E05B1780}">
-  <ds:schemaRefs>
-    <ds:schemaRef ds:uri="http://schemas.microsoft.com/office/2006/metadata/properties"/>
-    <ds:schemaRef ds:uri="http://schemas.microsoft.com/office/infopath/2007/PartnerControls"/>
-  </ds:schemaRefs>
-</ds:datastoreItem>
+<file path=customXml/item2.xml><?xml version="1.0" encoding="utf-8"?>
+<?mso-contentType ?>
+<FormTemplates xmlns="http://schemas.microsoft.com/sharepoint/v3/contenttype/forms">
+  <Display>DocumentLibraryForm</Display>
+  <Edit>DocumentLibraryForm</Edit>
+  <New>DocumentLibraryForm</New>
+</FormTemplates>
 </file>
 
-<file path=customXml/itemProps2.xml><?xml version="1.0" encoding="utf-8"?>
-<ds:datastoreItem xmlns:ds="http://schemas.openxmlformats.org/officeDocument/2006/customXml" ds:itemID="{BD415394-E4CB-4C80-AF45-D87EA73CCEEB}">
-  <ds:schemaRefs>
-    <ds:schemaRef ds:uri="http://schemas.microsoft.com/sharepoint/v3/contenttype/forms"/>
-  </ds:schemaRefs>
-</ds:datastoreItem>
+<file path=customXml/item3.xml><?xml version="1.0" encoding="utf-8"?>
+<p:properties xmlns:p="http://schemas.microsoft.com/office/2006/metadata/properties" xmlns:xsi="http://www.w3.org/2001/XMLSchema-instance" xmlns:pc="http://schemas.microsoft.com/office/infopath/2007/PartnerControls">
+  <documentManagement/>
+</p:properties>
 </file>
 
-<file path=customXml/itemProps3.xml><?xml version="1.0" encoding="utf-8"?>
+<file path=customXml/itemProps1.xml><?xml version="1.0" encoding="utf-8"?>
 <ds:datastoreItem xmlns:ds="http://schemas.openxmlformats.org/officeDocument/2006/customXml" ds:itemID="{51DB77BB-ACDA-4A75-BE0A-E218EF67168B}">
   <ds:schemaRefs>
     <ds:schemaRef ds:uri="http://schemas.microsoft.com/office/2006/metadata/contentType"/>
@@ -1176,4 +1183,21 @@
     <ds:schemaRef ds:uri="http://schemas.microsoft.com/internal/obd"/>
   </ds:schemaRefs>
 </ds:datastoreItem>
+</file>
+
+<file path=customXml/itemProps2.xml><?xml version="1.0" encoding="utf-8"?>
+<ds:datastoreItem xmlns:ds="http://schemas.openxmlformats.org/officeDocument/2006/customXml" ds:itemID="{BD415394-E4CB-4C80-AF45-D87EA73CCEEB}">
+  <ds:schemaRefs>
+    <ds:schemaRef ds:uri="http://schemas.microsoft.com/sharepoint/v3/contenttype/forms"/>
+  </ds:schemaRefs>
+</ds:datastoreItem>
+</file>
+
+<file path=customXml/itemProps3.xml><?xml version="1.0" encoding="utf-8"?>
+<ds:datastoreItem xmlns:ds="http://schemas.openxmlformats.org/officeDocument/2006/customXml" ds:itemID="{A232971D-3BC2-44DD-B107-3CE0E05B1780}">
+  <ds:schemaRefs>
+    <ds:schemaRef ds:uri="http://schemas.microsoft.com/office/2006/metadata/properties"/>
+    <ds:schemaRef ds:uri="http://schemas.microsoft.com/office/infopath/2007/PartnerControls"/>
+  </ds:schemaRefs>
+</ds:datastoreItem>
 </file>
</xml_diff>